<commit_message>
Code clean up and model layer freezing improvements
* Added freezing layers
* improved code readability
* code clean up
* better workflow
* improved metric comparison
* added basic outline to report
</commit_message>
<xml_diff>
--- a/Final Projects/essay/final report.docx
+++ b/Final Projects/essay/final report.docx
@@ -246,9 +246,500 @@
       </w:r>
     </w:p>
     <w:p>
-      <w:r>
-        <w:tab/>
-      </w:r>
+      <w:pPr>
+        <w:pStyle w:val="ListParagraph"/>
+        <w:numPr>
+          <w:ilvl w:val="0"/>
+          <w:numId w:val="1"/>
+        </w:numPr>
+      </w:pPr>
+      <w:proofErr w:type="gramStart"/>
+      <w:r>
+        <w:t>Ophthalmologist</w:t>
+      </w:r>
+      <w:proofErr w:type="gramEnd"/>
+      <w:r>
+        <w:t xml:space="preserve"> are rare. Very few exist</w:t>
+      </w:r>
+    </w:p>
+    <w:p>
+      <w:pPr>
+        <w:pStyle w:val="ListParagraph"/>
+        <w:numPr>
+          <w:ilvl w:val="0"/>
+          <w:numId w:val="1"/>
+        </w:numPr>
+      </w:pPr>
+      <w:r>
+        <w:t>Many (# here) diseases exist that can be detected through the eyes.</w:t>
+      </w:r>
+    </w:p>
+    <w:p>
+      <w:pPr>
+        <w:pStyle w:val="ListParagraph"/>
+        <w:numPr>
+          <w:ilvl w:val="0"/>
+          <w:numId w:val="1"/>
+        </w:numPr>
+      </w:pPr>
+      <w:r>
+        <w:t>Amount of eye known diseases 50-100 years ago</w:t>
+      </w:r>
+    </w:p>
+    <w:p>
+      <w:pPr>
+        <w:pStyle w:val="ListParagraph"/>
+        <w:numPr>
+          <w:ilvl w:val="1"/>
+          <w:numId w:val="1"/>
+        </w:numPr>
+      </w:pPr>
+      <w:r>
+        <w:t xml:space="preserve">Unknown </w:t>
+      </w:r>
+      <w:proofErr w:type="gramStart"/>
+      <w:r>
+        <w:t>amount</w:t>
+      </w:r>
+      <w:proofErr w:type="gramEnd"/>
+      <w:r>
+        <w:t xml:space="preserve"> of diseases that could be tracked still</w:t>
+      </w:r>
+    </w:p>
+    <w:p>
+      <w:pPr>
+        <w:pStyle w:val="ListParagraph"/>
+        <w:numPr>
+          <w:ilvl w:val="0"/>
+          <w:numId w:val="1"/>
+        </w:numPr>
+      </w:pPr>
+      <w:r>
+        <w:t>Simple tests that could be less expensive</w:t>
+      </w:r>
+    </w:p>
+    <w:p/>
+    <w:p>
+      <w:r>
+        <w:t>Related Work:</w:t>
+      </w:r>
+    </w:p>
+    <w:p>
+      <w:pPr>
+        <w:pStyle w:val="ListParagraph"/>
+        <w:numPr>
+          <w:ilvl w:val="0"/>
+          <w:numId w:val="1"/>
+        </w:numPr>
+      </w:pPr>
+      <w:r>
+        <w:t>1 article that I used before in CSML</w:t>
+      </w:r>
+    </w:p>
+    <w:p>
+      <w:pPr>
+        <w:pStyle w:val="ListParagraph"/>
+        <w:numPr>
+          <w:ilvl w:val="0"/>
+          <w:numId w:val="1"/>
+        </w:numPr>
+      </w:pPr>
+      <w:r>
+        <w:t xml:space="preserve">The </w:t>
+      </w:r>
+      <w:proofErr w:type="spellStart"/>
+      <w:r>
+        <w:t>github</w:t>
+      </w:r>
+      <w:proofErr w:type="spellEnd"/>
+      <w:r>
+        <w:t xml:space="preserve"> repo for the 89% accuracy using CNN</w:t>
+      </w:r>
+    </w:p>
+    <w:p>
+      <w:pPr>
+        <w:pStyle w:val="ListParagraph"/>
+        <w:numPr>
+          <w:ilvl w:val="1"/>
+          <w:numId w:val="1"/>
+        </w:numPr>
+      </w:pPr>
+      <w:hyperlink r:id="rId5" w:history="1">
+        <w:r>
+          <w:rPr>
+            <w:rStyle w:val="Hyperlink"/>
+          </w:rPr>
+          <w:t>https://github.com/bsdr18/Image-Classification-on-Eye-Disease-Dataset</w:t>
+        </w:r>
+      </w:hyperlink>
+    </w:p>
+    <w:p>
+      <w:pPr>
+        <w:pStyle w:val="ListParagraph"/>
+        <w:ind w:left="1440"/>
+      </w:pPr>
+    </w:p>
+    <w:p>
+      <w:pPr>
+        <w:pStyle w:val="ListParagraph"/>
+        <w:numPr>
+          <w:ilvl w:val="0"/>
+          <w:numId w:val="1"/>
+        </w:numPr>
+      </w:pPr>
+      <w:r>
+        <w:t>Article on how transformers outperform CNN</w:t>
+      </w:r>
+    </w:p>
+    <w:p/>
+    <w:p/>
+    <w:p>
+      <w:r>
+        <w:t>Methodology:</w:t>
+      </w:r>
+    </w:p>
+    <w:p>
+      <w:pPr>
+        <w:pStyle w:val="ListParagraph"/>
+        <w:numPr>
+          <w:ilvl w:val="0"/>
+          <w:numId w:val="1"/>
+        </w:numPr>
+      </w:pPr>
+      <w:r>
+        <w:t>Data</w:t>
+      </w:r>
+    </w:p>
+    <w:p>
+      <w:pPr>
+        <w:pStyle w:val="ListParagraph"/>
+        <w:numPr>
+          <w:ilvl w:val="1"/>
+          <w:numId w:val="1"/>
+        </w:numPr>
+      </w:pPr>
+      <w:r>
+        <w:t>Dataset Used</w:t>
+      </w:r>
+    </w:p>
+    <w:p>
+      <w:pPr>
+        <w:pStyle w:val="ListParagraph"/>
+        <w:numPr>
+          <w:ilvl w:val="2"/>
+          <w:numId w:val="1"/>
+        </w:numPr>
+      </w:pPr>
+      <w:hyperlink r:id="rId6" w:history="1">
+        <w:r>
+          <w:rPr>
+            <w:rStyle w:val="Hyperlink"/>
+          </w:rPr>
+          <w:t>https://www.kaggle.com/datasets/gunavenkatdoddi/eye-diseases-classification?select=dataset</w:t>
+        </w:r>
+      </w:hyperlink>
+    </w:p>
+    <w:p>
+      <w:pPr>
+        <w:pStyle w:val="ListParagraph"/>
+        <w:numPr>
+          <w:ilvl w:val="2"/>
+          <w:numId w:val="1"/>
+        </w:numPr>
+      </w:pPr>
+      <w:proofErr w:type="spellStart"/>
+      <w:r>
+        <w:t>Eye_diseases_classification</w:t>
+      </w:r>
+      <w:proofErr w:type="spellEnd"/>
+    </w:p>
+    <w:p>
+      <w:pPr>
+        <w:pStyle w:val="ListParagraph"/>
+        <w:numPr>
+          <w:ilvl w:val="2"/>
+          <w:numId w:val="1"/>
+        </w:numPr>
+      </w:pPr>
+      <w:r>
+        <w:t>Contains (~1000 images of each):</w:t>
+      </w:r>
+    </w:p>
+    <w:p>
+      <w:pPr>
+        <w:pStyle w:val="ListParagraph"/>
+        <w:numPr>
+          <w:ilvl w:val="3"/>
+          <w:numId w:val="1"/>
+        </w:numPr>
+      </w:pPr>
+      <w:r>
+        <w:t>Normal</w:t>
+      </w:r>
+    </w:p>
+    <w:p>
+      <w:pPr>
+        <w:pStyle w:val="ListParagraph"/>
+        <w:numPr>
+          <w:ilvl w:val="3"/>
+          <w:numId w:val="1"/>
+        </w:numPr>
+      </w:pPr>
+      <w:r>
+        <w:t>Diabetic Retinopathy</w:t>
+      </w:r>
+    </w:p>
+    <w:p>
+      <w:pPr>
+        <w:pStyle w:val="ListParagraph"/>
+        <w:numPr>
+          <w:ilvl w:val="3"/>
+          <w:numId w:val="1"/>
+        </w:numPr>
+      </w:pPr>
+      <w:r>
+        <w:t>Cataract</w:t>
+      </w:r>
+    </w:p>
+    <w:p>
+      <w:pPr>
+        <w:pStyle w:val="ListParagraph"/>
+        <w:numPr>
+          <w:ilvl w:val="3"/>
+          <w:numId w:val="1"/>
+        </w:numPr>
+      </w:pPr>
+      <w:r>
+        <w:t>Glaucoma</w:t>
+      </w:r>
+    </w:p>
+    <w:p>
+      <w:pPr>
+        <w:pStyle w:val="ListParagraph"/>
+        <w:numPr>
+          <w:ilvl w:val="1"/>
+          <w:numId w:val="1"/>
+        </w:numPr>
+      </w:pPr>
+      <w:r>
+        <w:t>Resizing + reason for resizing</w:t>
+      </w:r>
+    </w:p>
+    <w:p>
+      <w:pPr>
+        <w:pStyle w:val="ListParagraph"/>
+        <w:numPr>
+          <w:ilvl w:val="2"/>
+          <w:numId w:val="1"/>
+        </w:numPr>
+      </w:pPr>
+      <w:r>
+        <w:t>The images were resized to (224x224) ??to accommodate the model being used??</w:t>
+      </w:r>
+    </w:p>
+    <w:p>
+      <w:pPr>
+        <w:pStyle w:val="ListParagraph"/>
+        <w:numPr>
+          <w:ilvl w:val="1"/>
+          <w:numId w:val="1"/>
+        </w:numPr>
+      </w:pPr>
+      <w:r>
+        <w:t>Augmentation</w:t>
+      </w:r>
+    </w:p>
+    <w:p>
+      <w:pPr>
+        <w:pStyle w:val="ListParagraph"/>
+        <w:numPr>
+          <w:ilvl w:val="1"/>
+          <w:numId w:val="1"/>
+        </w:numPr>
+      </w:pPr>
+      <w:r>
+        <w:t>Tensor conversion</w:t>
+      </w:r>
+    </w:p>
+    <w:p>
+      <w:pPr>
+        <w:pStyle w:val="ListParagraph"/>
+        <w:numPr>
+          <w:ilvl w:val="1"/>
+          <w:numId w:val="1"/>
+        </w:numPr>
+      </w:pPr>
+      <w:r>
+        <w:t>RGB vs BW</w:t>
+      </w:r>
+    </w:p>
+    <w:p>
+      <w:pPr>
+        <w:pStyle w:val="ListParagraph"/>
+        <w:numPr>
+          <w:ilvl w:val="2"/>
+          <w:numId w:val="1"/>
+        </w:numPr>
+      </w:pPr>
+      <w:r>
+        <w:t>RGB was used over black</w:t>
+      </w:r>
+    </w:p>
+    <w:p>
+      <w:pPr>
+        <w:pStyle w:val="ListParagraph"/>
+        <w:numPr>
+          <w:ilvl w:val="0"/>
+          <w:numId w:val="1"/>
+        </w:numPr>
+      </w:pPr>
+      <w:r>
+        <w:lastRenderedPageBreak/>
+        <w:t>Training</w:t>
+      </w:r>
+    </w:p>
+    <w:p>
+      <w:pPr>
+        <w:pStyle w:val="ListParagraph"/>
+        <w:numPr>
+          <w:ilvl w:val="1"/>
+          <w:numId w:val="1"/>
+        </w:numPr>
+      </w:pPr>
+      <w:r>
+        <w:t>Transformer architecture</w:t>
+      </w:r>
+    </w:p>
+    <w:p>
+      <w:pPr>
+        <w:pStyle w:val="ListParagraph"/>
+        <w:numPr>
+          <w:ilvl w:val="2"/>
+          <w:numId w:val="1"/>
+        </w:numPr>
+      </w:pPr>
+      <w:proofErr w:type="spellStart"/>
+      <w:r>
+        <w:t>ViT</w:t>
+      </w:r>
+      <w:proofErr w:type="spellEnd"/>
+    </w:p>
+    <w:p>
+      <w:pPr>
+        <w:pStyle w:val="ListParagraph"/>
+        <w:numPr>
+          <w:ilvl w:val="1"/>
+          <w:numId w:val="1"/>
+        </w:numPr>
+      </w:pPr>
+      <w:r>
+        <w:t>Pre-trained model</w:t>
+      </w:r>
+    </w:p>
+    <w:p>
+      <w:pPr>
+        <w:pStyle w:val="ListParagraph"/>
+        <w:numPr>
+          <w:ilvl w:val="1"/>
+          <w:numId w:val="1"/>
+        </w:numPr>
+      </w:pPr>
+      <w:r>
+        <w:t>Fine-tuning</w:t>
+      </w:r>
+    </w:p>
+    <w:p>
+      <w:pPr>
+        <w:pStyle w:val="ListParagraph"/>
+        <w:numPr>
+          <w:ilvl w:val="2"/>
+          <w:numId w:val="1"/>
+        </w:numPr>
+      </w:pPr>
+      <w:r>
+        <w:t>Freezing layers</w:t>
+      </w:r>
+    </w:p>
+    <w:p>
+      <w:pPr>
+        <w:pStyle w:val="ListParagraph"/>
+        <w:numPr>
+          <w:ilvl w:val="3"/>
+          <w:numId w:val="1"/>
+        </w:numPr>
+      </w:pPr>
+      <w:r>
+        <w:t>All = 48% accuracy</w:t>
+      </w:r>
+    </w:p>
+    <w:p>
+      <w:pPr>
+        <w:pStyle w:val="ListParagraph"/>
+        <w:numPr>
+          <w:ilvl w:val="3"/>
+          <w:numId w:val="1"/>
+        </w:numPr>
+      </w:pPr>
+      <w:r>
+        <w:t>2 layers = 94%</w:t>
+      </w:r>
+    </w:p>
+    <w:p>
+      <w:pPr>
+        <w:pStyle w:val="ListParagraph"/>
+        <w:numPr>
+          <w:ilvl w:val="3"/>
+          <w:numId w:val="1"/>
+        </w:numPr>
+      </w:pPr>
+      <w:r>
+        <w:t xml:space="preserve">5 layers = </w:t>
+      </w:r>
+    </w:p>
+    <w:p>
+      <w:pPr>
+        <w:pStyle w:val="ListParagraph"/>
+        <w:numPr>
+          <w:ilvl w:val="0"/>
+          <w:numId w:val="1"/>
+        </w:numPr>
+      </w:pPr>
+      <w:r>
+        <w:t>Testing</w:t>
+      </w:r>
+    </w:p>
+    <w:p>
+      <w:pPr>
+        <w:pStyle w:val="ListParagraph"/>
+        <w:numPr>
+          <w:ilvl w:val="1"/>
+          <w:numId w:val="1"/>
+        </w:numPr>
+      </w:pPr>
+      <w:r>
+        <w:t>Base pretrained model results</w:t>
+      </w:r>
+    </w:p>
+    <w:p>
+      <w:pPr>
+        <w:pStyle w:val="ListParagraph"/>
+        <w:numPr>
+          <w:ilvl w:val="1"/>
+          <w:numId w:val="1"/>
+        </w:numPr>
+      </w:pPr>
+      <w:r>
+        <w:t>Fine-tuned results</w:t>
+      </w:r>
+    </w:p>
+    <w:p>
+      <w:pPr>
+        <w:pStyle w:val="ListParagraph"/>
+        <w:numPr>
+          <w:ilvl w:val="1"/>
+          <w:numId w:val="1"/>
+        </w:numPr>
+      </w:pPr>
     </w:p>
     <w:sectPr>
       <w:pgSz w:w="12240" w:h="15840"/>
@@ -302,7 +793,7 @@
         <w:rFonts w:ascii="Wingdings" w:hAnsi="Wingdings" w:hint="default"/>
       </w:rPr>
     </w:lvl>
-    <w:lvl w:ilvl="3" w:tplc="04090001" w:tentative="1">
+    <w:lvl w:ilvl="3" w:tplc="04090001">
       <w:start w:val="1"/>
       <w:numFmt w:val="bullet"/>
       <w:lvlText w:val=""/>
@@ -1298,6 +1789,29 @@
       <w:spacing w:val="5"/>
     </w:rPr>
   </w:style>
+  <w:style w:type="character" w:styleId="Hyperlink">
+    <w:name w:val="Hyperlink"/>
+    <w:basedOn w:val="DefaultParagraphFont"/>
+    <w:uiPriority w:val="99"/>
+    <w:unhideWhenUsed/>
+    <w:rsid w:val="00D01F90"/>
+    <w:rPr>
+      <w:color w:val="467886" w:themeColor="hyperlink"/>
+      <w:u w:val="single"/>
+    </w:rPr>
+  </w:style>
+  <w:style w:type="character" w:styleId="UnresolvedMention">
+    <w:name w:val="Unresolved Mention"/>
+    <w:basedOn w:val="DefaultParagraphFont"/>
+    <w:uiPriority w:val="99"/>
+    <w:semiHidden/>
+    <w:unhideWhenUsed/>
+    <w:rsid w:val="00D01F90"/>
+    <w:rPr>
+      <w:color w:val="605E5C"/>
+      <w:shd w:val="clear" w:color="auto" w:fill="E1DFDD"/>
+    </w:rPr>
+  </w:style>
 </w:styles>
 </file>
 

</xml_diff>

<commit_message>
Improved metric & report
* improved metrics
* added partial methodology to report
* Added saliency visualization
* Added resource images for report
* added more runs for best model
</commit_message>
<xml_diff>
--- a/Final Projects/essay/final report.docx
+++ b/Final Projects/essay/final report.docx
@@ -638,16 +638,6 @@
     <w:p>
       <w:pPr>
         <w:pStyle w:val="ListParagraph"/>
-        <w:ind w:left="1440"/>
-        <w:rPr>
-          <w:sz w:val="18"/>
-          <w:szCs w:val="18"/>
-        </w:rPr>
-      </w:pPr>
-    </w:p>
-    <w:p>
-      <w:pPr>
-        <w:pStyle w:val="ListParagraph"/>
         <w:numPr>
           <w:ilvl w:val="0"/>
           <w:numId w:val="1"/>
@@ -906,7 +896,6 @@
           <w:sz w:val="18"/>
           <w:szCs w:val="18"/>
         </w:rPr>
-        <w:lastRenderedPageBreak/>
         <w:tab/>
         <w:t xml:space="preserve">Work done by Sai Divya </w:t>
       </w:r>
@@ -957,21 +946,347 @@
           <w:sz w:val="18"/>
           <w:szCs w:val="18"/>
         </w:rPr>
-        <w:t>Methodology:</w:t>
-      </w:r>
-    </w:p>
-    <w:p>
-      <w:pPr>
-        <w:pStyle w:val="ListParagraph"/>
-        <w:numPr>
-          <w:ilvl w:val="0"/>
-          <w:numId w:val="1"/>
-        </w:numPr>
-        <w:rPr>
-          <w:sz w:val="18"/>
-          <w:szCs w:val="18"/>
-        </w:rPr>
-      </w:pPr>
+        <w:lastRenderedPageBreak/>
+        <w:t>Methodology</w:t>
+      </w:r>
+    </w:p>
+    <w:p>
+      <w:pPr>
+        <w:rPr>
+          <w:sz w:val="18"/>
+          <w:szCs w:val="18"/>
+        </w:rPr>
+      </w:pPr>
+      <w:r>
+        <w:rPr>
+          <w:sz w:val="18"/>
+          <w:szCs w:val="18"/>
+        </w:rPr>
+        <w:tab/>
+        <w:t xml:space="preserve">Due to </w:t>
+      </w:r>
+      <w:proofErr w:type="spellStart"/>
+      <w:r>
+        <w:rPr>
+          <w:sz w:val="18"/>
+          <w:szCs w:val="18"/>
+        </w:rPr>
+        <w:t>ViTs</w:t>
+      </w:r>
+      <w:proofErr w:type="spellEnd"/>
+      <w:r>
+        <w:rPr>
+          <w:sz w:val="18"/>
+          <w:szCs w:val="18"/>
+        </w:rPr>
+        <w:t xml:space="preserve"> requiring large amounts of data</w:t>
+      </w:r>
+      <w:r>
+        <w:rPr>
+          <w:sz w:val="18"/>
+          <w:szCs w:val="18"/>
+        </w:rPr>
+        <w:t xml:space="preserve"> to be trained on, we will be using a process called transfer learning. Transfer learning is the process of taking the weights of an existing/pre-trained model and then training/fine-tuning from that starting point on a new set of data for faster learning and improved performance. This technique allows smaller datasets to be useful where normally a </w:t>
+      </w:r>
+      <w:proofErr w:type="spellStart"/>
+      <w:r>
+        <w:rPr>
+          <w:sz w:val="18"/>
+          <w:szCs w:val="18"/>
+        </w:rPr>
+        <w:t>ViT</w:t>
+      </w:r>
+      <w:proofErr w:type="spellEnd"/>
+      <w:r>
+        <w:rPr>
+          <w:sz w:val="18"/>
+          <w:szCs w:val="18"/>
+        </w:rPr>
+        <w:t xml:space="preserve"> would only become useful and efficient with datasets like Google’s JFT-300M, which contains over 300 million images [2].</w:t>
+      </w:r>
+      <w:r>
+        <w:rPr>
+          <w:sz w:val="18"/>
+          <w:szCs w:val="18"/>
+        </w:rPr>
+        <w:t xml:space="preserve"> Medical pre-trained models are extremely rare to find available publicly due to all the regulations around patient information, therefore we opted to use a generic image model. We chose the “vit_base_patch16_224” </w:t>
+      </w:r>
+      <w:proofErr w:type="spellStart"/>
+      <w:r>
+        <w:rPr>
+          <w:sz w:val="18"/>
+          <w:szCs w:val="18"/>
+        </w:rPr>
+        <w:t>PyTorch</w:t>
+      </w:r>
+      <w:proofErr w:type="spellEnd"/>
+      <w:r>
+        <w:rPr>
+          <w:sz w:val="18"/>
+          <w:szCs w:val="18"/>
+        </w:rPr>
+        <w:t xml:space="preserve"> Image Model (</w:t>
+      </w:r>
+      <w:proofErr w:type="spellStart"/>
+      <w:r>
+        <w:rPr>
+          <w:sz w:val="18"/>
+          <w:szCs w:val="18"/>
+        </w:rPr>
+        <w:t>timm</w:t>
+      </w:r>
+      <w:proofErr w:type="spellEnd"/>
+      <w:r>
+        <w:rPr>
+          <w:sz w:val="18"/>
+          <w:szCs w:val="18"/>
+        </w:rPr>
+        <w:t xml:space="preserve">). This model was trained on </w:t>
+      </w:r>
+      <w:r>
+        <w:rPr>
+          <w:sz w:val="18"/>
+          <w:szCs w:val="18"/>
+        </w:rPr>
+        <w:t xml:space="preserve">the ImageNet-21k </w:t>
+      </w:r>
+      <w:r>
+        <w:rPr>
+          <w:sz w:val="18"/>
+          <w:szCs w:val="18"/>
+        </w:rPr>
+        <w:t>dataset using</w:t>
+      </w:r>
+      <w:r>
+        <w:rPr>
+          <w:sz w:val="18"/>
+          <w:szCs w:val="18"/>
+        </w:rPr>
+        <w:t xml:space="preserve"> approximately 14 million images </w:t>
+      </w:r>
+      <w:r>
+        <w:rPr>
+          <w:sz w:val="18"/>
+          <w:szCs w:val="18"/>
+        </w:rPr>
+        <w:t xml:space="preserve">of size 224x224 and used </w:t>
+      </w:r>
+      <w:r>
+        <w:rPr>
+          <w:sz w:val="18"/>
+          <w:szCs w:val="18"/>
+        </w:rPr>
+        <w:t>16x16</w:t>
+      </w:r>
+      <w:r>
+        <w:rPr>
+          <w:sz w:val="18"/>
+          <w:szCs w:val="18"/>
+        </w:rPr>
+        <w:t xml:space="preserve"> size patches during its training</w:t>
+      </w:r>
+      <w:r>
+        <w:rPr>
+          <w:sz w:val="18"/>
+          <w:szCs w:val="18"/>
+        </w:rPr>
+        <w:t xml:space="preserve">. </w:t>
+      </w:r>
+    </w:p>
+    <w:p>
+      <w:pPr>
+        <w:rPr>
+          <w:sz w:val="18"/>
+          <w:szCs w:val="18"/>
+        </w:rPr>
+      </w:pPr>
+      <w:r>
+        <w:rPr>
+          <w:sz w:val="18"/>
+          <w:szCs w:val="18"/>
+        </w:rPr>
+        <w:tab/>
+        <w:t xml:space="preserve">We will be using the same retinal image dataset </w:t>
+      </w:r>
+      <w:proofErr w:type="spellStart"/>
+      <w:r>
+        <w:rPr>
+          <w:sz w:val="18"/>
+          <w:szCs w:val="18"/>
+        </w:rPr>
+        <w:t>Battalapalli</w:t>
+      </w:r>
+      <w:proofErr w:type="spellEnd"/>
+      <w:r>
+        <w:rPr>
+          <w:sz w:val="18"/>
+          <w:szCs w:val="18"/>
+        </w:rPr>
+        <w:t xml:space="preserve"> used when training their CNN model [3]. The dataset </w:t>
+      </w:r>
+      <w:r>
+        <w:rPr>
+          <w:sz w:val="18"/>
+          <w:szCs w:val="18"/>
+        </w:rPr>
+        <w:t>is called “</w:t>
+      </w:r>
+      <w:proofErr w:type="spellStart"/>
+      <w:r>
+        <w:rPr>
+          <w:sz w:val="18"/>
+          <w:szCs w:val="18"/>
+        </w:rPr>
+        <w:t>Eye_diseases_classification</w:t>
+      </w:r>
+      <w:proofErr w:type="spellEnd"/>
+      <w:proofErr w:type="gramStart"/>
+      <w:r>
+        <w:rPr>
+          <w:sz w:val="18"/>
+          <w:szCs w:val="18"/>
+        </w:rPr>
+        <w:t>” .</w:t>
+      </w:r>
+      <w:proofErr w:type="gramEnd"/>
+      <w:r>
+        <w:rPr>
+          <w:sz w:val="18"/>
+          <w:szCs w:val="18"/>
+        </w:rPr>
+        <w:t xml:space="preserve"> it contains 2-dimensional colored retinal images taken from various datasets </w:t>
+      </w:r>
+      <w:proofErr w:type="gramStart"/>
+      <w:r>
+        <w:rPr>
+          <w:sz w:val="18"/>
+          <w:szCs w:val="18"/>
+        </w:rPr>
+        <w:t xml:space="preserve">including </w:t>
+      </w:r>
+      <w:r>
+        <w:rPr>
+          <w:sz w:val="18"/>
+          <w:szCs w:val="18"/>
+        </w:rPr>
+        <w:t xml:space="preserve"> </w:t>
+      </w:r>
+      <w:proofErr w:type="spellStart"/>
+      <w:r>
+        <w:rPr>
+          <w:sz w:val="18"/>
+          <w:szCs w:val="18"/>
+        </w:rPr>
+        <w:t>IDRiD</w:t>
+      </w:r>
+      <w:proofErr w:type="spellEnd"/>
+      <w:proofErr w:type="gramEnd"/>
+      <w:r>
+        <w:rPr>
+          <w:sz w:val="18"/>
+          <w:szCs w:val="18"/>
+        </w:rPr>
+        <w:t xml:space="preserve">, </w:t>
+      </w:r>
+      <w:proofErr w:type="spellStart"/>
+      <w:r>
+        <w:rPr>
+          <w:sz w:val="18"/>
+          <w:szCs w:val="18"/>
+        </w:rPr>
+        <w:t>Oculur</w:t>
+      </w:r>
+      <w:proofErr w:type="spellEnd"/>
+      <w:r>
+        <w:rPr>
+          <w:sz w:val="18"/>
+          <w:szCs w:val="18"/>
+        </w:rPr>
+        <w:t xml:space="preserve"> recognition, HRF [8].</w:t>
+      </w:r>
+      <w:r>
+        <w:rPr>
+          <w:sz w:val="18"/>
+          <w:szCs w:val="18"/>
+        </w:rPr>
+        <w:t xml:space="preserve"> The is well-balanced with approximately 1,000 images of the following classes:</w:t>
+      </w:r>
+      <w:r>
+        <w:rPr>
+          <w:sz w:val="18"/>
+          <w:szCs w:val="18"/>
+        </w:rPr>
+        <w:t xml:space="preserve"> “Normal”, “Cataracts”, “Glaucoma”, and “Diabetic Retinopathy”. </w:t>
+      </w:r>
+      <w:r>
+        <w:rPr>
+          <w:sz w:val="18"/>
+          <w:szCs w:val="18"/>
+        </w:rPr>
+        <w:t xml:space="preserve">The dataset on its own, though relatively small, is expected to be large enough for the </w:t>
+      </w:r>
+      <w:proofErr w:type="spellStart"/>
+      <w:r>
+        <w:rPr>
+          <w:sz w:val="18"/>
+          <w:szCs w:val="18"/>
+        </w:rPr>
+        <w:t>ViT</w:t>
+      </w:r>
+      <w:proofErr w:type="spellEnd"/>
+      <w:r>
+        <w:rPr>
+          <w:sz w:val="18"/>
+          <w:szCs w:val="18"/>
+        </w:rPr>
+        <w:t xml:space="preserve"> model to get performance equal to or greater than </w:t>
+      </w:r>
+      <w:proofErr w:type="spellStart"/>
+      <w:r>
+        <w:rPr>
+          <w:sz w:val="18"/>
+          <w:szCs w:val="18"/>
+        </w:rPr>
+        <w:t>Battalapalli’s</w:t>
+      </w:r>
+      <w:proofErr w:type="spellEnd"/>
+      <w:r>
+        <w:rPr>
+          <w:sz w:val="18"/>
+          <w:szCs w:val="18"/>
+        </w:rPr>
+        <w:t xml:space="preserve"> 80% accuracy. If need be, data augmentation is considered to increase the amount of training data.</w:t>
+      </w:r>
+    </w:p>
+    <w:p>
+      <w:pPr>
+        <w:rPr>
+          <w:sz w:val="18"/>
+          <w:szCs w:val="18"/>
+        </w:rPr>
+      </w:pPr>
+      <w:r>
+        <w:rPr>
+          <w:sz w:val="18"/>
+          <w:szCs w:val="18"/>
+        </w:rPr>
+        <w:tab/>
+      </w:r>
+    </w:p>
+    <w:p>
+      <w:pPr>
+        <w:rPr>
+          <w:sz w:val="18"/>
+          <w:szCs w:val="18"/>
+        </w:rPr>
+      </w:pPr>
+      <w:r>
+        <w:rPr>
+          <w:sz w:val="18"/>
+          <w:szCs w:val="18"/>
+        </w:rPr>
+        <w:tab/>
+      </w:r>
       <w:r>
         <w:rPr>
           <w:sz w:val="18"/>
@@ -1742,7 +2057,17 @@
     </w:p>
     <w:p/>
     <w:p>
-      <w:r>
+      <w:pPr>
+        <w:rPr>
+          <w:sz w:val="18"/>
+          <w:szCs w:val="18"/>
+        </w:rPr>
+      </w:pPr>
+      <w:r>
+        <w:rPr>
+          <w:sz w:val="18"/>
+          <w:szCs w:val="18"/>
+        </w:rPr>
         <w:t>References</w:t>
       </w:r>
     </w:p>
@@ -1753,20 +2078,34 @@
           <w:ilvl w:val="0"/>
           <w:numId w:val="2"/>
         </w:numPr>
+        <w:rPr>
+          <w:sz w:val="18"/>
+          <w:szCs w:val="18"/>
+        </w:rPr>
       </w:pPr>
       <w:bookmarkStart w:id="2" w:name="_Hlk196668804"/>
       <w:proofErr w:type="spellStart"/>
       <w:r>
+        <w:rPr>
+          <w:sz w:val="18"/>
+          <w:szCs w:val="18"/>
+        </w:rPr>
         <w:t>Dosovitskiy</w:t>
       </w:r>
       <w:proofErr w:type="spellEnd"/>
       <w:r>
+        <w:rPr>
+          <w:sz w:val="18"/>
+          <w:szCs w:val="18"/>
+        </w:rPr>
         <w:t xml:space="preserve">: </w:t>
       </w:r>
       <w:hyperlink r:id="rId7" w:history="1">
         <w:r>
           <w:rPr>
             <w:rStyle w:val="Hyperlink"/>
+            <w:sz w:val="18"/>
+            <w:szCs w:val="18"/>
           </w:rPr>
           <w:t>https://arxiv.org/pdf/2010.11929</w:t>
         </w:r>
@@ -1780,13 +2119,17 @@
           <w:ilvl w:val="0"/>
           <w:numId w:val="2"/>
         </w:numPr>
+        <w:rPr>
+          <w:sz w:val="18"/>
+          <w:szCs w:val="18"/>
+        </w:rPr>
       </w:pPr>
       <w:r>
         <w:rPr>
           <w:rFonts w:ascii="Inter-Regular" w:hAnsi="Inter-Regular" w:cs="Inter-Regular"/>
           <w:kern w:val="0"/>
-          <w:sz w:val="32"/>
-          <w:szCs w:val="32"/>
+          <w:sz w:val="18"/>
+          <w:szCs w:val="18"/>
         </w:rPr>
         <w:t xml:space="preserve">Matsoukas: </w:t>
       </w:r>
@@ -1796,8 +2139,8 @@
             <w:rStyle w:val="Hyperlink"/>
             <w:rFonts w:ascii="Inter-Regular" w:hAnsi="Inter-Regular" w:cs="Inter-Regular"/>
             <w:kern w:val="0"/>
-            <w:sz w:val="32"/>
-            <w:szCs w:val="32"/>
+            <w:sz w:val="18"/>
+            <w:szCs w:val="18"/>
           </w:rPr>
           <w:t>https://arxiv.org/pdf/2108.09038</w:t>
         </w:r>
@@ -1810,14 +2153,18 @@
           <w:ilvl w:val="0"/>
           <w:numId w:val="2"/>
         </w:numPr>
+        <w:rPr>
+          <w:sz w:val="18"/>
+          <w:szCs w:val="18"/>
+        </w:rPr>
       </w:pPr>
       <w:proofErr w:type="spellStart"/>
       <w:r>
         <w:rPr>
           <w:rFonts w:ascii="Inter-Regular" w:hAnsi="Inter-Regular" w:cs="Inter-Regular"/>
           <w:kern w:val="0"/>
-          <w:sz w:val="32"/>
-          <w:szCs w:val="32"/>
+          <w:sz w:val="18"/>
+          <w:szCs w:val="18"/>
         </w:rPr>
         <w:t>Github</w:t>
       </w:r>
@@ -1826,8 +2173,8 @@
         <w:rPr>
           <w:rFonts w:ascii="Inter-Regular" w:hAnsi="Inter-Regular" w:cs="Inter-Regular"/>
           <w:kern w:val="0"/>
-          <w:sz w:val="32"/>
-          <w:szCs w:val="32"/>
+          <w:sz w:val="18"/>
+          <w:szCs w:val="18"/>
         </w:rPr>
         <w:t xml:space="preserve"> compare repo</w:t>
       </w:r>
@@ -1839,14 +2186,18 @@
           <w:ilvl w:val="0"/>
           <w:numId w:val="2"/>
         </w:numPr>
+        <w:rPr>
+          <w:sz w:val="18"/>
+          <w:szCs w:val="18"/>
+        </w:rPr>
       </w:pPr>
       <w:proofErr w:type="spellStart"/>
       <w:r>
         <w:rPr>
           <w:rFonts w:ascii="Inter-Regular" w:hAnsi="Inter-Regular" w:cs="Inter-Regular"/>
           <w:kern w:val="0"/>
-          <w:sz w:val="32"/>
-          <w:szCs w:val="32"/>
+          <w:sz w:val="18"/>
+          <w:szCs w:val="18"/>
         </w:rPr>
         <w:t>Deangelis</w:t>
       </w:r>
@@ -1855,8 +2206,8 @@
         <w:rPr>
           <w:rFonts w:ascii="Inter-Regular" w:hAnsi="Inter-Regular" w:cs="Inter-Regular"/>
           <w:kern w:val="0"/>
-          <w:sz w:val="32"/>
-          <w:szCs w:val="32"/>
+          <w:sz w:val="18"/>
+          <w:szCs w:val="18"/>
         </w:rPr>
         <w:t xml:space="preserve"> 2011</w:t>
       </w:r>
@@ -1868,14 +2219,18 @@
           <w:ilvl w:val="0"/>
           <w:numId w:val="2"/>
         </w:numPr>
+        <w:rPr>
+          <w:sz w:val="18"/>
+          <w:szCs w:val="18"/>
+        </w:rPr>
       </w:pPr>
       <w:proofErr w:type="spellStart"/>
       <w:r>
         <w:rPr>
           <w:rFonts w:ascii="Inter-Regular" w:hAnsi="Inter-Regular" w:cs="Inter-Regular"/>
           <w:kern w:val="0"/>
-          <w:sz w:val="32"/>
-          <w:szCs w:val="32"/>
+          <w:sz w:val="18"/>
+          <w:szCs w:val="18"/>
         </w:rPr>
         <w:t>Forouhi</w:t>
       </w:r>
@@ -1884,8 +2239,8 @@
         <w:rPr>
           <w:rFonts w:ascii="Inter-Regular" w:hAnsi="Inter-Regular" w:cs="Inter-Regular"/>
           <w:kern w:val="0"/>
-          <w:sz w:val="32"/>
-          <w:szCs w:val="32"/>
+          <w:sz w:val="18"/>
+          <w:szCs w:val="18"/>
         </w:rPr>
         <w:t xml:space="preserve"> 2018</w:t>
       </w:r>
@@ -1897,14 +2252,18 @@
           <w:ilvl w:val="0"/>
           <w:numId w:val="2"/>
         </w:numPr>
+        <w:rPr>
+          <w:sz w:val="18"/>
+          <w:szCs w:val="18"/>
+        </w:rPr>
       </w:pPr>
       <w:proofErr w:type="spellStart"/>
       <w:r>
         <w:rPr>
           <w:rFonts w:ascii="Inter-Regular" w:hAnsi="Inter-Regular" w:cs="Inter-Regular"/>
           <w:kern w:val="0"/>
-          <w:sz w:val="32"/>
-          <w:szCs w:val="32"/>
+          <w:sz w:val="18"/>
+          <w:szCs w:val="18"/>
         </w:rPr>
         <w:t>Cherlaramani</w:t>
       </w:r>
@@ -1913,8 +2272,8 @@
         <w:rPr>
           <w:rFonts w:ascii="Inter-Regular" w:hAnsi="Inter-Regular" w:cs="Inter-Regular"/>
           <w:kern w:val="0"/>
-          <w:sz w:val="32"/>
-          <w:szCs w:val="32"/>
+          <w:sz w:val="18"/>
+          <w:szCs w:val="18"/>
         </w:rPr>
         <w:t xml:space="preserve"> 2021</w:t>
       </w:r>
@@ -1926,16 +2285,116 @@
           <w:ilvl w:val="0"/>
           <w:numId w:val="2"/>
         </w:numPr>
+        <w:rPr>
+          <w:sz w:val="18"/>
+          <w:szCs w:val="18"/>
+        </w:rPr>
       </w:pPr>
       <w:r>
         <w:rPr>
           <w:rFonts w:ascii="Inter-Regular" w:hAnsi="Inter-Regular" w:cs="Inter-Regular"/>
           <w:kern w:val="0"/>
-          <w:sz w:val="32"/>
-          <w:szCs w:val="32"/>
+          <w:sz w:val="18"/>
+          <w:szCs w:val="18"/>
         </w:rPr>
         <w:t>Burrola 2024 (ODC CNN…)</w:t>
       </w:r>
+    </w:p>
+    <w:p>
+      <w:pPr>
+        <w:pStyle w:val="ListParagraph"/>
+        <w:numPr>
+          <w:ilvl w:val="0"/>
+          <w:numId w:val="2"/>
+        </w:numPr>
+        <w:rPr>
+          <w:sz w:val="18"/>
+          <w:szCs w:val="18"/>
+        </w:rPr>
+      </w:pPr>
+      <w:r>
+        <w:rPr>
+          <w:rFonts w:ascii="Inter-Regular" w:hAnsi="Inter-Regular" w:cs="Inter-Regular"/>
+          <w:kern w:val="0"/>
+          <w:sz w:val="18"/>
+          <w:szCs w:val="18"/>
+        </w:rPr>
+        <w:t>Dataset used</w:t>
+      </w:r>
+    </w:p>
+    <w:p>
+      <w:pPr>
+        <w:pStyle w:val="ListParagraph"/>
+        <w:numPr>
+          <w:ilvl w:val="0"/>
+          <w:numId w:val="2"/>
+        </w:numPr>
+        <w:rPr>
+          <w:sz w:val="18"/>
+          <w:szCs w:val="18"/>
+        </w:rPr>
+      </w:pPr>
+      <w:proofErr w:type="spellStart"/>
+      <w:r>
+        <w:rPr>
+          <w:rFonts w:ascii="Inter-Regular" w:hAnsi="Inter-Regular" w:cs="Inter-Regular"/>
+          <w:kern w:val="0"/>
+          <w:sz w:val="18"/>
+          <w:szCs w:val="18"/>
+        </w:rPr>
+        <w:t>Huggingface</w:t>
+      </w:r>
+      <w:proofErr w:type="spellEnd"/>
+      <w:r>
+        <w:rPr>
+          <w:rFonts w:ascii="Inter-Regular" w:hAnsi="Inter-Regular" w:cs="Inter-Regular"/>
+          <w:kern w:val="0"/>
+          <w:sz w:val="18"/>
+          <w:szCs w:val="18"/>
+        </w:rPr>
+        <w:t xml:space="preserve"> </w:t>
+      </w:r>
+      <w:proofErr w:type="spellStart"/>
+      <w:r>
+        <w:rPr>
+          <w:rFonts w:ascii="Inter-Regular" w:hAnsi="Inter-Regular" w:cs="Inter-Regular"/>
+          <w:kern w:val="0"/>
+          <w:sz w:val="18"/>
+          <w:szCs w:val="18"/>
+        </w:rPr>
+        <w:t>timm</w:t>
+      </w:r>
+      <w:proofErr w:type="spellEnd"/>
+      <w:r>
+        <w:rPr>
+          <w:rFonts w:ascii="Inter-Regular" w:hAnsi="Inter-Regular" w:cs="Inter-Regular"/>
+          <w:kern w:val="0"/>
+          <w:sz w:val="18"/>
+          <w:szCs w:val="18"/>
+        </w:rPr>
+        <w:t xml:space="preserve"> model: </w:t>
+      </w:r>
+      <w:hyperlink r:id="rId9" w:history="1">
+        <w:r>
+          <w:rPr>
+            <w:rStyle w:val="Hyperlink"/>
+            <w:rFonts w:ascii="Inter-Regular" w:hAnsi="Inter-Regular" w:cs="Inter-Regular"/>
+            <w:kern w:val="0"/>
+            <w:sz w:val="18"/>
+            <w:szCs w:val="18"/>
+          </w:rPr>
+          <w:t>https://huggingface.co/timm</w:t>
+        </w:r>
+      </w:hyperlink>
+    </w:p>
+    <w:p>
+      <w:pPr>
+        <w:pStyle w:val="ListParagraph"/>
+        <w:rPr>
+          <w:sz w:val="18"/>
+          <w:szCs w:val="18"/>
+        </w:rPr>
+      </w:pPr>
     </w:p>
     <w:sectPr>
       <w:pgSz w:w="12240" w:h="15840"/>

</xml_diff>